<commit_message>
adding UARTs to dev board
</commit_message>
<xml_diff>
--- a/Docs/Memory-Layout.docx
+++ b/Docs/Memory-Layout.docx
@@ -2,6 +2,24 @@
 <file path=word/document.xml><?xml version="1.0" encoding="utf-8"?>
 <w:document xmlns:ve="http://schemas.openxmlformats.org/markup-compatibility/2006" xmlns:o="urn:schemas-microsoft-com:office:office" xmlns:r="http://schemas.openxmlformats.org/officeDocument/2006/relationships" xmlns:m="http://schemas.openxmlformats.org/officeDocument/2006/math" xmlns:v="urn:schemas-microsoft-com:vml" xmlns:wp="http://schemas.openxmlformats.org/drawingml/2006/wordprocessingDrawing" xmlns:w10="urn:schemas-microsoft-com:office:word" xmlns:w="http://schemas.openxmlformats.org/wordprocessingml/2006/main" xmlns:wne="http://schemas.microsoft.com/office/word/2006/wordml">
   <w:body>
+    <w:p>
+      <w:pPr>
+        <w:pStyle w:val="S2"/>
+      </w:pPr>
+      <w:r>
+        <w:t>Memory Map of Development Board</w:t>
+      </w:r>
+    </w:p>
+    <w:p>
+      <w:pPr>
+        <w:rPr>
+          <w:b/>
+          <w:sz w:val="36"/>
+          <w:szCs w:val="36"/>
+          <w:lang w:val="en-US"/>
+        </w:rPr>
+      </w:pPr>
+    </w:p>
     <w:tbl>
       <w:tblPr>
         <w:tblStyle w:val="Tabellengitternetz"/>
@@ -848,22 +866,9 @@
     </w:p>
     <w:p>
       <w:pPr>
-        <w:spacing w:after="200" w:line="276" w:lineRule="auto"/>
-        <w:jc w:val="left"/>
-        <w:rPr>
-          <w:b/>
-          <w:sz w:val="32"/>
-          <w:szCs w:val="32"/>
-          <w:lang w:val="en-US"/>
-        </w:rPr>
+        <w:pStyle w:val="S2"/>
       </w:pPr>
       <w:r>
-        <w:rPr>
-          <w:b/>
-          <w:sz w:val="32"/>
-          <w:szCs w:val="32"/>
-          <w:lang w:val="en-US"/>
-        </w:rPr>
         <w:lastRenderedPageBreak/>
         <w:t>Detail View of Peripheral Memory Map</w:t>
       </w:r>
@@ -911,13 +916,7 @@
               <w:rPr>
                 <w:lang w:val="en-US"/>
               </w:rPr>
-              <w:t>3.75</w:t>
-            </w:r>
-            <w:r>
-              <w:rPr>
-                <w:lang w:val="en-US"/>
-              </w:rPr>
-              <w:t xml:space="preserve"> GB</w:t>
+              <w:t>3.75 GB</w:t>
             </w:r>
           </w:p>
         </w:tc>
@@ -1721,13 +1720,7 @@
               <w:rPr>
                 <w:lang w:val="en-US"/>
               </w:rPr>
-              <w:t>0xE000</w:t>
-            </w:r>
-            <w:r>
-              <w:rPr>
-                <w:lang w:val="en-US"/>
-              </w:rPr>
-              <w:t xml:space="preserve"> 0000</w:t>
+              <w:t>0xE000 0000</w:t>
             </w:r>
           </w:p>
         </w:tc>
@@ -1755,13 +1748,7 @@
               <w:rPr>
                 <w:lang w:val="en-US"/>
               </w:rPr>
-              <w:t>3.5</w:t>
-            </w:r>
-            <w:r>
-              <w:rPr>
-                <w:lang w:val="en-US"/>
-              </w:rPr>
-              <w:t xml:space="preserve"> GB</w:t>
+              <w:t>3.5 GB</w:t>
             </w:r>
           </w:p>
         </w:tc>
@@ -1804,6 +1791,2377 @@
         </w:tc>
       </w:tr>
     </w:tbl>
+    <w:p>
+      <w:pPr>
+        <w:rPr>
+          <w:lang w:val="en-US"/>
+        </w:rPr>
+      </w:pPr>
+    </w:p>
+    <w:p>
+      <w:pPr>
+        <w:spacing w:after="200" w:line="276" w:lineRule="auto"/>
+        <w:jc w:val="left"/>
+        <w:rPr>
+          <w:lang w:val="en-US"/>
+        </w:rPr>
+      </w:pPr>
+      <w:r>
+        <w:rPr>
+          <w:lang w:val="en-US"/>
+        </w:rPr>
+        <w:br w:type="page"/>
+      </w:r>
+    </w:p>
+    <w:p>
+      <w:pPr>
+        <w:pStyle w:val="S2"/>
+      </w:pPr>
+      <w:r>
+        <w:lastRenderedPageBreak/>
+        <w:t>Memory-Mapped Hardware Registers</w:t>
+      </w:r>
+    </w:p>
+    <w:p>
+      <w:pPr>
+        <w:rPr>
+          <w:lang w:val="en-US"/>
+        </w:rPr>
+      </w:pPr>
+    </w:p>
+    <w:p>
+      <w:pPr>
+        <w:pStyle w:val="S3"/>
+      </w:pPr>
+      <w:r>
+        <w:t>UART0</w:t>
+      </w:r>
+    </w:p>
+    <w:p>
+      <w:pPr>
+        <w:rPr>
+          <w:lang w:val="en-US"/>
+        </w:rPr>
+      </w:pPr>
+    </w:p>
+    <w:p>
+      <w:pPr>
+        <w:rPr>
+          <w:lang w:val="en-US"/>
+        </w:rPr>
+      </w:pPr>
+      <w:r>
+        <w:rPr>
+          <w:lang w:val="en-US"/>
+        </w:rPr>
+        <w:t xml:space="preserve">The UARTs are </w:t>
+      </w:r>
+      <w:r>
+        <w:rPr>
+          <w:lang w:val="en-US"/>
+        </w:rPr>
+        <w:t xml:space="preserve">64-byte versions of the </w:t>
+      </w:r>
+      <w:r>
+        <w:rPr>
+          <w:i/>
+          <w:lang w:val="en-US"/>
+        </w:rPr>
+        <w:t>standard</w:t>
+      </w:r>
+      <w:r>
+        <w:rPr>
+          <w:lang w:val="en-US"/>
+        </w:rPr>
+        <w:t xml:space="preserve"> National Semiconductor UARTs. The model is 16750.</w:t>
+      </w:r>
+      <w:r>
+        <w:rPr>
+          <w:lang w:val="en-US"/>
+        </w:rPr>
+        <w:t xml:space="preserve"> For an </w:t>
+      </w:r>
+      <w:r>
+        <w:rPr>
+          <w:lang w:val="en-US"/>
+        </w:rPr>
+        <w:t xml:space="preserve">in-depth </w:t>
+      </w:r>
+      <w:r>
+        <w:rPr>
+          <w:lang w:val="en-US"/>
+        </w:rPr>
+        <w:t xml:space="preserve">explanation of the various registers and how to configure them, </w:t>
+      </w:r>
+      <w:r>
+        <w:rPr>
+          <w:lang w:val="en-US"/>
+        </w:rPr>
+        <w:t xml:space="preserve">check out </w:t>
+      </w:r>
+      <w:hyperlink r:id="rId5" w:history="1">
+        <w:r>
+          <w:rPr>
+            <w:rStyle w:val="Hyperlink"/>
+            <w:lang w:val="en-US"/>
+          </w:rPr>
+          <w:t>this article</w:t>
+        </w:r>
+      </w:hyperlink>
+      <w:r>
+        <w:rPr>
+          <w:lang w:val="en-US"/>
+        </w:rPr>
+        <w:t>.</w:t>
+      </w:r>
+    </w:p>
+    <w:p>
+      <w:pPr>
+        <w:rPr>
+          <w:lang w:val="en-US"/>
+        </w:rPr>
+      </w:pPr>
+    </w:p>
+    <w:p>
+      <w:pPr>
+        <w:rPr>
+          <w:lang w:val="en-US"/>
+        </w:rPr>
+      </w:pPr>
+    </w:p>
+    <w:tbl>
+      <w:tblPr>
+        <w:tblStyle w:val="Tabellengitternetz"/>
+        <w:tblW w:w="9322" w:type="dxa"/>
+        <w:tblBorders>
+          <w:top w:val="none" w:sz="0" w:space="0" w:color="auto"/>
+          <w:left w:val="none" w:sz="0" w:space="0" w:color="auto"/>
+          <w:bottom w:val="none" w:sz="0" w:space="0" w:color="auto"/>
+          <w:right w:val="none" w:sz="0" w:space="0" w:color="auto"/>
+          <w:insideH w:val="none" w:sz="0" w:space="0" w:color="auto"/>
+          <w:insideV w:val="none" w:sz="0" w:space="0" w:color="auto"/>
+        </w:tblBorders>
+        <w:tblLook w:val="04A0"/>
+      </w:tblPr>
+      <w:tblGrid>
+        <w:gridCol w:w="2410"/>
+        <w:gridCol w:w="5211"/>
+        <w:gridCol w:w="1701"/>
+      </w:tblGrid>
+      <w:tr>
+        <w:trPr>
+          <w:trHeight w:val="290"/>
+        </w:trPr>
+        <w:tc>
+          <w:tcPr>
+            <w:tcW w:w="2410" w:type="dxa"/>
+          </w:tcPr>
+          <w:p>
+            <w:pPr>
+              <w:rPr>
+                <w:b/>
+                <w:sz w:val="24"/>
+                <w:szCs w:val="24"/>
+                <w:lang w:val="en-US"/>
+              </w:rPr>
+            </w:pPr>
+            <w:r>
+              <w:rPr>
+                <w:b/>
+                <w:sz w:val="24"/>
+                <w:szCs w:val="24"/>
+                <w:lang w:val="en-US"/>
+              </w:rPr>
+              <w:t>U0RBR</w:t>
+            </w:r>
+          </w:p>
+        </w:tc>
+        <w:tc>
+          <w:tcPr>
+            <w:tcW w:w="5211" w:type="dxa"/>
+          </w:tcPr>
+          <w:p>
+            <w:pPr>
+              <w:rPr>
+                <w:i/>
+                <w:sz w:val="24"/>
+                <w:szCs w:val="24"/>
+                <w:lang w:val="en-US"/>
+              </w:rPr>
+            </w:pPr>
+            <w:r>
+              <w:rPr>
+                <w:i/>
+                <w:sz w:val="24"/>
+                <w:szCs w:val="24"/>
+                <w:lang w:val="en-US"/>
+              </w:rPr>
+              <w:t>UART0 Receiver Buffer</w:t>
+            </w:r>
+          </w:p>
+        </w:tc>
+        <w:tc>
+          <w:tcPr>
+            <w:tcW w:w="1701" w:type="dxa"/>
+          </w:tcPr>
+          <w:p>
+            <w:pPr>
+              <w:jc w:val="right"/>
+              <w:rPr>
+                <w:rFonts w:ascii="Consolas" w:hAnsi="Consolas" w:cs="Consolas"/>
+                <w:sz w:val="24"/>
+                <w:szCs w:val="24"/>
+                <w:lang w:val="en-US"/>
+              </w:rPr>
+            </w:pPr>
+            <w:r>
+              <w:rPr>
+                <w:rFonts w:ascii="Consolas" w:hAnsi="Consolas" w:cs="Consolas"/>
+                <w:sz w:val="24"/>
+                <w:szCs w:val="24"/>
+                <w:lang w:val="en-US"/>
+              </w:rPr>
+              <w:t>0xE000</w:t>
+            </w:r>
+            <w:r>
+              <w:rPr>
+                <w:rFonts w:ascii="Consolas" w:hAnsi="Consolas" w:cs="Consolas"/>
+                <w:sz w:val="24"/>
+                <w:szCs w:val="24"/>
+                <w:lang w:val="en-US"/>
+              </w:rPr>
+              <w:t xml:space="preserve"> </w:t>
+            </w:r>
+            <w:r>
+              <w:rPr>
+                <w:rFonts w:ascii="Consolas" w:hAnsi="Consolas" w:cs="Consolas"/>
+                <w:sz w:val="24"/>
+                <w:szCs w:val="24"/>
+                <w:lang w:val="en-US"/>
+              </w:rPr>
+              <w:t>0000</w:t>
+            </w:r>
+          </w:p>
+        </w:tc>
+      </w:tr>
+      <w:tr>
+        <w:trPr>
+          <w:trHeight w:val="290"/>
+        </w:trPr>
+        <w:tc>
+          <w:tcPr>
+            <w:tcW w:w="2410" w:type="dxa"/>
+          </w:tcPr>
+          <w:p>
+            <w:pPr>
+              <w:rPr>
+                <w:b/>
+                <w:sz w:val="24"/>
+                <w:szCs w:val="24"/>
+                <w:lang w:val="en-US"/>
+              </w:rPr>
+            </w:pPr>
+            <w:r>
+              <w:rPr>
+                <w:b/>
+                <w:sz w:val="24"/>
+                <w:szCs w:val="24"/>
+                <w:lang w:val="en-US"/>
+              </w:rPr>
+              <w:t>U0THR</w:t>
+            </w:r>
+          </w:p>
+        </w:tc>
+        <w:tc>
+          <w:tcPr>
+            <w:tcW w:w="5211" w:type="dxa"/>
+          </w:tcPr>
+          <w:p>
+            <w:pPr>
+              <w:rPr>
+                <w:i/>
+                <w:sz w:val="24"/>
+                <w:szCs w:val="24"/>
+                <w:lang w:val="en-US"/>
+              </w:rPr>
+            </w:pPr>
+            <w:r>
+              <w:rPr>
+                <w:i/>
+                <w:sz w:val="24"/>
+                <w:szCs w:val="24"/>
+                <w:lang w:val="en-US"/>
+              </w:rPr>
+              <w:t>UART0 Transmitter Holding Buffer</w:t>
+            </w:r>
+          </w:p>
+        </w:tc>
+        <w:tc>
+          <w:tcPr>
+            <w:tcW w:w="1701" w:type="dxa"/>
+          </w:tcPr>
+          <w:p>
+            <w:pPr>
+              <w:jc w:val="right"/>
+              <w:rPr>
+                <w:rFonts w:ascii="Consolas" w:hAnsi="Consolas" w:cs="Consolas"/>
+                <w:sz w:val="24"/>
+                <w:szCs w:val="24"/>
+                <w:lang w:val="en-US"/>
+              </w:rPr>
+            </w:pPr>
+            <w:r>
+              <w:rPr>
+                <w:rFonts w:ascii="Consolas" w:hAnsi="Consolas" w:cs="Consolas"/>
+                <w:sz w:val="24"/>
+                <w:szCs w:val="24"/>
+                <w:lang w:val="en-US"/>
+              </w:rPr>
+              <w:t>0xE000</w:t>
+            </w:r>
+            <w:r>
+              <w:rPr>
+                <w:rFonts w:ascii="Consolas" w:hAnsi="Consolas" w:cs="Consolas"/>
+                <w:sz w:val="24"/>
+                <w:szCs w:val="24"/>
+                <w:lang w:val="en-US"/>
+              </w:rPr>
+              <w:t xml:space="preserve"> </w:t>
+            </w:r>
+            <w:r>
+              <w:rPr>
+                <w:rFonts w:ascii="Consolas" w:hAnsi="Consolas" w:cs="Consolas"/>
+                <w:sz w:val="24"/>
+                <w:szCs w:val="24"/>
+                <w:lang w:val="en-US"/>
+              </w:rPr>
+              <w:t>0000</w:t>
+            </w:r>
+          </w:p>
+        </w:tc>
+      </w:tr>
+      <w:tr>
+        <w:trPr>
+          <w:trHeight w:val="290"/>
+        </w:trPr>
+        <w:tc>
+          <w:tcPr>
+            <w:tcW w:w="2410" w:type="dxa"/>
+          </w:tcPr>
+          <w:p>
+            <w:pPr>
+              <w:rPr>
+                <w:b/>
+                <w:sz w:val="24"/>
+                <w:szCs w:val="24"/>
+                <w:lang w:val="en-US"/>
+              </w:rPr>
+            </w:pPr>
+            <w:r>
+              <w:rPr>
+                <w:b/>
+                <w:sz w:val="24"/>
+                <w:szCs w:val="24"/>
+                <w:lang w:val="en-US"/>
+              </w:rPr>
+              <w:t>U0DLL</w:t>
+            </w:r>
+          </w:p>
+        </w:tc>
+        <w:tc>
+          <w:tcPr>
+            <w:tcW w:w="5211" w:type="dxa"/>
+          </w:tcPr>
+          <w:p>
+            <w:pPr>
+              <w:rPr>
+                <w:i/>
+                <w:sz w:val="24"/>
+                <w:szCs w:val="24"/>
+                <w:lang w:val="en-US"/>
+              </w:rPr>
+            </w:pPr>
+            <w:r>
+              <w:rPr>
+                <w:i/>
+                <w:sz w:val="24"/>
+                <w:szCs w:val="24"/>
+                <w:lang w:val="en-US"/>
+              </w:rPr>
+              <w:t>UART0 Devisor Latch Low Byte</w:t>
+            </w:r>
+          </w:p>
+        </w:tc>
+        <w:tc>
+          <w:tcPr>
+            <w:tcW w:w="1701" w:type="dxa"/>
+          </w:tcPr>
+          <w:p>
+            <w:pPr>
+              <w:jc w:val="right"/>
+              <w:rPr>
+                <w:rFonts w:ascii="Consolas" w:hAnsi="Consolas" w:cs="Consolas"/>
+                <w:sz w:val="24"/>
+                <w:szCs w:val="24"/>
+                <w:lang w:val="en-US"/>
+              </w:rPr>
+            </w:pPr>
+            <w:r>
+              <w:rPr>
+                <w:rFonts w:ascii="Consolas" w:hAnsi="Consolas" w:cs="Consolas"/>
+                <w:sz w:val="24"/>
+                <w:szCs w:val="24"/>
+                <w:lang w:val="en-US"/>
+              </w:rPr>
+              <w:t>0xE000</w:t>
+            </w:r>
+            <w:r>
+              <w:rPr>
+                <w:rFonts w:ascii="Consolas" w:hAnsi="Consolas" w:cs="Consolas"/>
+                <w:sz w:val="24"/>
+                <w:szCs w:val="24"/>
+                <w:lang w:val="en-US"/>
+              </w:rPr>
+              <w:t xml:space="preserve"> </w:t>
+            </w:r>
+            <w:r>
+              <w:rPr>
+                <w:rFonts w:ascii="Consolas" w:hAnsi="Consolas" w:cs="Consolas"/>
+                <w:sz w:val="24"/>
+                <w:szCs w:val="24"/>
+                <w:lang w:val="en-US"/>
+              </w:rPr>
+              <w:t>0000</w:t>
+            </w:r>
+          </w:p>
+        </w:tc>
+      </w:tr>
+      <w:tr>
+        <w:trPr>
+          <w:trHeight w:val="290"/>
+        </w:trPr>
+        <w:tc>
+          <w:tcPr>
+            <w:tcW w:w="2410" w:type="dxa"/>
+          </w:tcPr>
+          <w:p>
+            <w:pPr>
+              <w:rPr>
+                <w:b/>
+                <w:sz w:val="24"/>
+                <w:szCs w:val="24"/>
+                <w:lang w:val="en-US"/>
+              </w:rPr>
+            </w:pPr>
+            <w:r>
+              <w:rPr>
+                <w:b/>
+                <w:sz w:val="24"/>
+                <w:szCs w:val="24"/>
+                <w:lang w:val="en-US"/>
+              </w:rPr>
+              <w:t>U0DLH</w:t>
+            </w:r>
+          </w:p>
+        </w:tc>
+        <w:tc>
+          <w:tcPr>
+            <w:tcW w:w="5211" w:type="dxa"/>
+          </w:tcPr>
+          <w:p>
+            <w:pPr>
+              <w:rPr>
+                <w:i/>
+                <w:sz w:val="24"/>
+                <w:szCs w:val="24"/>
+                <w:lang w:val="en-US"/>
+              </w:rPr>
+            </w:pPr>
+            <w:r>
+              <w:rPr>
+                <w:i/>
+                <w:sz w:val="24"/>
+                <w:szCs w:val="24"/>
+                <w:lang w:val="en-US"/>
+              </w:rPr>
+              <w:t>UART0 Devisor Latch High Byte</w:t>
+            </w:r>
+          </w:p>
+        </w:tc>
+        <w:tc>
+          <w:tcPr>
+            <w:tcW w:w="1701" w:type="dxa"/>
+          </w:tcPr>
+          <w:p>
+            <w:pPr>
+              <w:jc w:val="right"/>
+              <w:rPr>
+                <w:rFonts w:ascii="Consolas" w:hAnsi="Consolas" w:cs="Consolas"/>
+                <w:sz w:val="24"/>
+                <w:szCs w:val="24"/>
+                <w:lang w:val="en-US"/>
+              </w:rPr>
+            </w:pPr>
+            <w:r>
+              <w:rPr>
+                <w:rFonts w:ascii="Consolas" w:hAnsi="Consolas" w:cs="Consolas"/>
+                <w:sz w:val="24"/>
+                <w:szCs w:val="24"/>
+                <w:lang w:val="en-US"/>
+              </w:rPr>
+              <w:t>0xE000</w:t>
+            </w:r>
+            <w:r>
+              <w:rPr>
+                <w:rFonts w:ascii="Consolas" w:hAnsi="Consolas" w:cs="Consolas"/>
+                <w:sz w:val="24"/>
+                <w:szCs w:val="24"/>
+                <w:lang w:val="en-US"/>
+              </w:rPr>
+              <w:t xml:space="preserve"> </w:t>
+            </w:r>
+            <w:r>
+              <w:rPr>
+                <w:rFonts w:ascii="Consolas" w:hAnsi="Consolas" w:cs="Consolas"/>
+                <w:sz w:val="24"/>
+                <w:szCs w:val="24"/>
+                <w:lang w:val="en-US"/>
+              </w:rPr>
+              <w:t>0004</w:t>
+            </w:r>
+          </w:p>
+        </w:tc>
+      </w:tr>
+      <w:tr>
+        <w:trPr>
+          <w:trHeight w:val="290"/>
+        </w:trPr>
+        <w:tc>
+          <w:tcPr>
+            <w:tcW w:w="2410" w:type="dxa"/>
+          </w:tcPr>
+          <w:p>
+            <w:pPr>
+              <w:rPr>
+                <w:b/>
+                <w:sz w:val="24"/>
+                <w:szCs w:val="24"/>
+                <w:lang w:val="en-US"/>
+              </w:rPr>
+            </w:pPr>
+            <w:r>
+              <w:rPr>
+                <w:b/>
+                <w:sz w:val="24"/>
+                <w:szCs w:val="24"/>
+                <w:lang w:val="en-US"/>
+              </w:rPr>
+              <w:t>U0IER</w:t>
+            </w:r>
+          </w:p>
+        </w:tc>
+        <w:tc>
+          <w:tcPr>
+            <w:tcW w:w="5211" w:type="dxa"/>
+          </w:tcPr>
+          <w:p>
+            <w:pPr>
+              <w:rPr>
+                <w:i/>
+                <w:sz w:val="24"/>
+                <w:szCs w:val="24"/>
+                <w:lang w:val="en-US"/>
+              </w:rPr>
+            </w:pPr>
+            <w:r>
+              <w:rPr>
+                <w:i/>
+                <w:sz w:val="24"/>
+                <w:szCs w:val="24"/>
+                <w:lang w:val="en-US"/>
+              </w:rPr>
+              <w:t>UART0 Interrupt Enable Register</w:t>
+            </w:r>
+          </w:p>
+        </w:tc>
+        <w:tc>
+          <w:tcPr>
+            <w:tcW w:w="1701" w:type="dxa"/>
+          </w:tcPr>
+          <w:p>
+            <w:pPr>
+              <w:jc w:val="right"/>
+              <w:rPr>
+                <w:rFonts w:ascii="Consolas" w:hAnsi="Consolas" w:cs="Consolas"/>
+                <w:sz w:val="24"/>
+                <w:szCs w:val="24"/>
+                <w:lang w:val="en-US"/>
+              </w:rPr>
+            </w:pPr>
+            <w:r>
+              <w:rPr>
+                <w:rFonts w:ascii="Consolas" w:hAnsi="Consolas" w:cs="Consolas"/>
+                <w:sz w:val="24"/>
+                <w:szCs w:val="24"/>
+                <w:lang w:val="en-US"/>
+              </w:rPr>
+              <w:t>0xE000</w:t>
+            </w:r>
+            <w:r>
+              <w:rPr>
+                <w:rFonts w:ascii="Consolas" w:hAnsi="Consolas" w:cs="Consolas"/>
+                <w:sz w:val="24"/>
+                <w:szCs w:val="24"/>
+                <w:lang w:val="en-US"/>
+              </w:rPr>
+              <w:t xml:space="preserve"> </w:t>
+            </w:r>
+            <w:r>
+              <w:rPr>
+                <w:rFonts w:ascii="Consolas" w:hAnsi="Consolas" w:cs="Consolas"/>
+                <w:sz w:val="24"/>
+                <w:szCs w:val="24"/>
+                <w:lang w:val="en-US"/>
+              </w:rPr>
+              <w:t>0004</w:t>
+            </w:r>
+          </w:p>
+        </w:tc>
+      </w:tr>
+      <w:tr>
+        <w:trPr>
+          <w:trHeight w:val="306"/>
+        </w:trPr>
+        <w:tc>
+          <w:tcPr>
+            <w:tcW w:w="2410" w:type="dxa"/>
+          </w:tcPr>
+          <w:p>
+            <w:pPr>
+              <w:jc w:val="left"/>
+              <w:rPr>
+                <w:b/>
+                <w:sz w:val="24"/>
+                <w:szCs w:val="24"/>
+                <w:lang w:val="en-US"/>
+              </w:rPr>
+            </w:pPr>
+            <w:r>
+              <w:rPr>
+                <w:b/>
+                <w:sz w:val="24"/>
+                <w:szCs w:val="24"/>
+                <w:lang w:val="en-US"/>
+              </w:rPr>
+              <w:t>U0IIR</w:t>
+            </w:r>
+          </w:p>
+        </w:tc>
+        <w:tc>
+          <w:tcPr>
+            <w:tcW w:w="5211" w:type="dxa"/>
+          </w:tcPr>
+          <w:p>
+            <w:pPr>
+              <w:rPr>
+                <w:i/>
+                <w:sz w:val="24"/>
+                <w:szCs w:val="24"/>
+                <w:lang w:val="en-US"/>
+              </w:rPr>
+            </w:pPr>
+            <w:r>
+              <w:rPr>
+                <w:i/>
+                <w:sz w:val="24"/>
+                <w:szCs w:val="24"/>
+                <w:lang w:val="en-US"/>
+              </w:rPr>
+              <w:t>UART0 Interrupt Identification Register</w:t>
+            </w:r>
+          </w:p>
+        </w:tc>
+        <w:tc>
+          <w:tcPr>
+            <w:tcW w:w="1701" w:type="dxa"/>
+          </w:tcPr>
+          <w:p>
+            <w:pPr>
+              <w:jc w:val="right"/>
+              <w:rPr>
+                <w:rFonts w:ascii="Consolas" w:hAnsi="Consolas" w:cs="Consolas"/>
+                <w:sz w:val="24"/>
+                <w:szCs w:val="24"/>
+                <w:lang w:val="en-US"/>
+              </w:rPr>
+            </w:pPr>
+            <w:r>
+              <w:rPr>
+                <w:rFonts w:ascii="Consolas" w:hAnsi="Consolas" w:cs="Consolas"/>
+                <w:sz w:val="24"/>
+                <w:szCs w:val="24"/>
+                <w:lang w:val="en-US"/>
+              </w:rPr>
+              <w:t>0xE000</w:t>
+            </w:r>
+            <w:r>
+              <w:rPr>
+                <w:rFonts w:ascii="Consolas" w:hAnsi="Consolas" w:cs="Consolas"/>
+                <w:sz w:val="24"/>
+                <w:szCs w:val="24"/>
+                <w:lang w:val="en-US"/>
+              </w:rPr>
+              <w:t xml:space="preserve"> </w:t>
+            </w:r>
+            <w:r>
+              <w:rPr>
+                <w:rFonts w:ascii="Consolas" w:hAnsi="Consolas" w:cs="Consolas"/>
+                <w:sz w:val="24"/>
+                <w:szCs w:val="24"/>
+                <w:lang w:val="en-US"/>
+              </w:rPr>
+              <w:t>0008</w:t>
+            </w:r>
+          </w:p>
+        </w:tc>
+      </w:tr>
+      <w:tr>
+        <w:trPr>
+          <w:trHeight w:val="290"/>
+        </w:trPr>
+        <w:tc>
+          <w:tcPr>
+            <w:tcW w:w="2410" w:type="dxa"/>
+          </w:tcPr>
+          <w:p>
+            <w:pPr>
+              <w:rPr>
+                <w:b/>
+                <w:sz w:val="24"/>
+                <w:szCs w:val="24"/>
+                <w:lang w:val="en-US"/>
+              </w:rPr>
+            </w:pPr>
+            <w:r>
+              <w:rPr>
+                <w:b/>
+                <w:sz w:val="24"/>
+                <w:szCs w:val="24"/>
+                <w:lang w:val="en-US"/>
+              </w:rPr>
+              <w:t>U0FCR</w:t>
+            </w:r>
+          </w:p>
+        </w:tc>
+        <w:tc>
+          <w:tcPr>
+            <w:tcW w:w="5211" w:type="dxa"/>
+          </w:tcPr>
+          <w:p>
+            <w:pPr>
+              <w:rPr>
+                <w:i/>
+                <w:sz w:val="24"/>
+                <w:szCs w:val="24"/>
+                <w:lang w:val="en-US"/>
+              </w:rPr>
+            </w:pPr>
+            <w:r>
+              <w:rPr>
+                <w:i/>
+                <w:sz w:val="24"/>
+                <w:szCs w:val="24"/>
+                <w:lang w:val="en-US"/>
+              </w:rPr>
+              <w:t>UART0 FIFO Control Register</w:t>
+            </w:r>
+          </w:p>
+        </w:tc>
+        <w:tc>
+          <w:tcPr>
+            <w:tcW w:w="1701" w:type="dxa"/>
+          </w:tcPr>
+          <w:p>
+            <w:pPr>
+              <w:jc w:val="right"/>
+              <w:rPr>
+                <w:rFonts w:ascii="Consolas" w:hAnsi="Consolas" w:cs="Consolas"/>
+                <w:sz w:val="24"/>
+                <w:szCs w:val="24"/>
+                <w:lang w:val="en-US"/>
+              </w:rPr>
+            </w:pPr>
+            <w:r>
+              <w:rPr>
+                <w:rFonts w:ascii="Consolas" w:hAnsi="Consolas" w:cs="Consolas"/>
+                <w:sz w:val="24"/>
+                <w:szCs w:val="24"/>
+                <w:lang w:val="en-US"/>
+              </w:rPr>
+              <w:t>0xE000</w:t>
+            </w:r>
+            <w:r>
+              <w:rPr>
+                <w:rFonts w:ascii="Consolas" w:hAnsi="Consolas" w:cs="Consolas"/>
+                <w:sz w:val="24"/>
+                <w:szCs w:val="24"/>
+                <w:lang w:val="en-US"/>
+              </w:rPr>
+              <w:t xml:space="preserve"> </w:t>
+            </w:r>
+            <w:r>
+              <w:rPr>
+                <w:rFonts w:ascii="Consolas" w:hAnsi="Consolas" w:cs="Consolas"/>
+                <w:sz w:val="24"/>
+                <w:szCs w:val="24"/>
+                <w:lang w:val="en-US"/>
+              </w:rPr>
+              <w:t>0008</w:t>
+            </w:r>
+          </w:p>
+        </w:tc>
+      </w:tr>
+      <w:tr>
+        <w:trPr>
+          <w:trHeight w:val="306"/>
+        </w:trPr>
+        <w:tc>
+          <w:tcPr>
+            <w:tcW w:w="2410" w:type="dxa"/>
+          </w:tcPr>
+          <w:p>
+            <w:pPr>
+              <w:rPr>
+                <w:b/>
+                <w:sz w:val="24"/>
+                <w:szCs w:val="24"/>
+                <w:lang w:val="en-US"/>
+              </w:rPr>
+            </w:pPr>
+            <w:r>
+              <w:rPr>
+                <w:b/>
+                <w:sz w:val="24"/>
+                <w:szCs w:val="24"/>
+                <w:lang w:val="en-US"/>
+              </w:rPr>
+              <w:t>U0LCR</w:t>
+            </w:r>
+          </w:p>
+        </w:tc>
+        <w:tc>
+          <w:tcPr>
+            <w:tcW w:w="5211" w:type="dxa"/>
+          </w:tcPr>
+          <w:p>
+            <w:pPr>
+              <w:rPr>
+                <w:i/>
+                <w:sz w:val="24"/>
+                <w:szCs w:val="24"/>
+                <w:lang w:val="en-US"/>
+              </w:rPr>
+            </w:pPr>
+            <w:r>
+              <w:rPr>
+                <w:i/>
+                <w:sz w:val="24"/>
+                <w:szCs w:val="24"/>
+                <w:lang w:val="en-US"/>
+              </w:rPr>
+              <w:t>UART0 Line Control Register</w:t>
+            </w:r>
+          </w:p>
+        </w:tc>
+        <w:tc>
+          <w:tcPr>
+            <w:tcW w:w="1701" w:type="dxa"/>
+          </w:tcPr>
+          <w:p>
+            <w:pPr>
+              <w:jc w:val="right"/>
+              <w:rPr>
+                <w:rFonts w:ascii="Consolas" w:hAnsi="Consolas" w:cs="Consolas"/>
+                <w:sz w:val="24"/>
+                <w:szCs w:val="24"/>
+                <w:lang w:val="en-US"/>
+              </w:rPr>
+            </w:pPr>
+            <w:r>
+              <w:rPr>
+                <w:rFonts w:ascii="Consolas" w:hAnsi="Consolas" w:cs="Consolas"/>
+                <w:sz w:val="24"/>
+                <w:szCs w:val="24"/>
+                <w:lang w:val="en-US"/>
+              </w:rPr>
+              <w:t>0xE000</w:t>
+            </w:r>
+            <w:r>
+              <w:rPr>
+                <w:rFonts w:ascii="Consolas" w:hAnsi="Consolas" w:cs="Consolas"/>
+                <w:sz w:val="24"/>
+                <w:szCs w:val="24"/>
+                <w:lang w:val="en-US"/>
+              </w:rPr>
+              <w:t xml:space="preserve"> </w:t>
+            </w:r>
+            <w:r>
+              <w:rPr>
+                <w:rFonts w:ascii="Consolas" w:hAnsi="Consolas" w:cs="Consolas"/>
+                <w:sz w:val="24"/>
+                <w:szCs w:val="24"/>
+                <w:lang w:val="en-US"/>
+              </w:rPr>
+              <w:t>000C</w:t>
+            </w:r>
+          </w:p>
+        </w:tc>
+      </w:tr>
+      <w:tr>
+        <w:trPr>
+          <w:trHeight w:val="290"/>
+        </w:trPr>
+        <w:tc>
+          <w:tcPr>
+            <w:tcW w:w="2410" w:type="dxa"/>
+          </w:tcPr>
+          <w:p>
+            <w:pPr>
+              <w:rPr>
+                <w:b/>
+                <w:sz w:val="24"/>
+                <w:szCs w:val="24"/>
+                <w:lang w:val="en-US"/>
+              </w:rPr>
+            </w:pPr>
+            <w:r>
+              <w:rPr>
+                <w:b/>
+                <w:sz w:val="24"/>
+                <w:szCs w:val="24"/>
+                <w:lang w:val="en-US"/>
+              </w:rPr>
+              <w:t>U0LSR</w:t>
+            </w:r>
+          </w:p>
+        </w:tc>
+        <w:tc>
+          <w:tcPr>
+            <w:tcW w:w="5211" w:type="dxa"/>
+          </w:tcPr>
+          <w:p>
+            <w:pPr>
+              <w:rPr>
+                <w:i/>
+                <w:sz w:val="24"/>
+                <w:szCs w:val="24"/>
+                <w:lang w:val="en-US"/>
+              </w:rPr>
+            </w:pPr>
+            <w:r>
+              <w:rPr>
+                <w:i/>
+                <w:sz w:val="24"/>
+                <w:szCs w:val="24"/>
+                <w:lang w:val="en-US"/>
+              </w:rPr>
+              <w:t>UART0 Line Status Register</w:t>
+            </w:r>
+          </w:p>
+        </w:tc>
+        <w:tc>
+          <w:tcPr>
+            <w:tcW w:w="1701" w:type="dxa"/>
+          </w:tcPr>
+          <w:p>
+            <w:pPr>
+              <w:jc w:val="right"/>
+              <w:rPr>
+                <w:rFonts w:ascii="Consolas" w:hAnsi="Consolas" w:cs="Consolas"/>
+                <w:sz w:val="24"/>
+                <w:szCs w:val="24"/>
+                <w:lang w:val="en-US"/>
+              </w:rPr>
+            </w:pPr>
+            <w:r>
+              <w:rPr>
+                <w:rFonts w:ascii="Consolas" w:hAnsi="Consolas" w:cs="Consolas"/>
+                <w:sz w:val="24"/>
+                <w:szCs w:val="24"/>
+                <w:lang w:val="en-US"/>
+              </w:rPr>
+              <w:t>0xE000</w:t>
+            </w:r>
+            <w:r>
+              <w:rPr>
+                <w:rFonts w:ascii="Consolas" w:hAnsi="Consolas" w:cs="Consolas"/>
+                <w:sz w:val="24"/>
+                <w:szCs w:val="24"/>
+                <w:lang w:val="en-US"/>
+              </w:rPr>
+              <w:t xml:space="preserve"> </w:t>
+            </w:r>
+            <w:r>
+              <w:rPr>
+                <w:rFonts w:ascii="Consolas" w:hAnsi="Consolas" w:cs="Consolas"/>
+                <w:sz w:val="24"/>
+                <w:szCs w:val="24"/>
+                <w:lang w:val="en-US"/>
+              </w:rPr>
+              <w:t>0014</w:t>
+            </w:r>
+          </w:p>
+        </w:tc>
+      </w:tr>
+      <w:tr>
+        <w:trPr>
+          <w:trHeight w:val="306"/>
+        </w:trPr>
+        <w:tc>
+          <w:tcPr>
+            <w:tcW w:w="2410" w:type="dxa"/>
+          </w:tcPr>
+          <w:p>
+            <w:pPr>
+              <w:rPr>
+                <w:b/>
+                <w:sz w:val="24"/>
+                <w:szCs w:val="24"/>
+                <w:lang w:val="en-US"/>
+              </w:rPr>
+            </w:pPr>
+            <w:r>
+              <w:rPr>
+                <w:b/>
+                <w:sz w:val="24"/>
+                <w:szCs w:val="24"/>
+                <w:lang w:val="en-US"/>
+              </w:rPr>
+              <w:t>U0SCR</w:t>
+            </w:r>
+          </w:p>
+        </w:tc>
+        <w:tc>
+          <w:tcPr>
+            <w:tcW w:w="5211" w:type="dxa"/>
+          </w:tcPr>
+          <w:p>
+            <w:pPr>
+              <w:rPr>
+                <w:i/>
+                <w:sz w:val="24"/>
+                <w:szCs w:val="24"/>
+                <w:lang w:val="en-US"/>
+              </w:rPr>
+            </w:pPr>
+            <w:r>
+              <w:rPr>
+                <w:i/>
+                <w:sz w:val="24"/>
+                <w:szCs w:val="24"/>
+                <w:lang w:val="en-US"/>
+              </w:rPr>
+              <w:t>UART0 Scratch Register</w:t>
+            </w:r>
+          </w:p>
+        </w:tc>
+        <w:tc>
+          <w:tcPr>
+            <w:tcW w:w="1701" w:type="dxa"/>
+          </w:tcPr>
+          <w:p>
+            <w:pPr>
+              <w:jc w:val="right"/>
+              <w:rPr>
+                <w:rFonts w:ascii="Consolas" w:hAnsi="Consolas" w:cs="Consolas"/>
+                <w:sz w:val="24"/>
+                <w:szCs w:val="24"/>
+                <w:lang w:val="en-US"/>
+              </w:rPr>
+            </w:pPr>
+            <w:r>
+              <w:rPr>
+                <w:rFonts w:ascii="Consolas" w:hAnsi="Consolas" w:cs="Consolas"/>
+                <w:sz w:val="24"/>
+                <w:szCs w:val="24"/>
+                <w:lang w:val="en-US"/>
+              </w:rPr>
+              <w:t>0xE000</w:t>
+            </w:r>
+            <w:r>
+              <w:rPr>
+                <w:rFonts w:ascii="Consolas" w:hAnsi="Consolas" w:cs="Consolas"/>
+                <w:sz w:val="24"/>
+                <w:szCs w:val="24"/>
+                <w:lang w:val="en-US"/>
+              </w:rPr>
+              <w:t xml:space="preserve"> </w:t>
+            </w:r>
+            <w:r>
+              <w:rPr>
+                <w:rFonts w:ascii="Consolas" w:hAnsi="Consolas" w:cs="Consolas"/>
+                <w:sz w:val="24"/>
+                <w:szCs w:val="24"/>
+                <w:lang w:val="en-US"/>
+              </w:rPr>
+              <w:t>001C</w:t>
+            </w:r>
+          </w:p>
+        </w:tc>
+      </w:tr>
+    </w:tbl>
+    <w:p>
+      <w:pPr>
+        <w:rPr>
+          <w:lang w:val="en-US"/>
+        </w:rPr>
+      </w:pPr>
+    </w:p>
+    <w:p>
+      <w:pPr>
+        <w:pStyle w:val="S3"/>
+      </w:pPr>
+      <w:r>
+        <w:t>UART1</w:t>
+      </w:r>
+    </w:p>
+    <w:p>
+      <w:pPr>
+        <w:rPr>
+          <w:lang w:val="en-US"/>
+        </w:rPr>
+      </w:pPr>
+    </w:p>
+    <w:p>
+      <w:pPr>
+        <w:rPr>
+          <w:lang w:val="en-US"/>
+        </w:rPr>
+      </w:pPr>
+      <w:r>
+        <w:rPr>
+          <w:lang w:val="en-US"/>
+        </w:rPr>
+        <w:t xml:space="preserve">The UARTs are 64-byte versions of the </w:t>
+      </w:r>
+      <w:r>
+        <w:rPr>
+          <w:i/>
+          <w:lang w:val="en-US"/>
+        </w:rPr>
+        <w:t>standard</w:t>
+      </w:r>
+      <w:r>
+        <w:rPr>
+          <w:lang w:val="en-US"/>
+        </w:rPr>
+        <w:t xml:space="preserve"> National Semiconductor UARTs. The model is 16750. For an in-depth explanation of the various registers and how to configure them, check out </w:t>
+      </w:r>
+      <w:hyperlink r:id="rId6" w:history="1">
+        <w:r>
+          <w:rPr>
+            <w:rStyle w:val="Hyperlink"/>
+            <w:lang w:val="en-US"/>
+          </w:rPr>
+          <w:t>this article</w:t>
+        </w:r>
+      </w:hyperlink>
+      <w:r>
+        <w:rPr>
+          <w:lang w:val="en-US"/>
+        </w:rPr>
+        <w:t>.</w:t>
+      </w:r>
+    </w:p>
+    <w:p>
+      <w:pPr>
+        <w:rPr>
+          <w:lang w:val="en-US"/>
+        </w:rPr>
+      </w:pPr>
+    </w:p>
+    <w:p>
+      <w:pPr>
+        <w:rPr>
+          <w:lang w:val="en-US"/>
+        </w:rPr>
+      </w:pPr>
+    </w:p>
+    <w:tbl>
+      <w:tblPr>
+        <w:tblStyle w:val="Tabellengitternetz"/>
+        <w:tblW w:w="9322" w:type="dxa"/>
+        <w:tblBorders>
+          <w:top w:val="none" w:sz="0" w:space="0" w:color="auto"/>
+          <w:left w:val="none" w:sz="0" w:space="0" w:color="auto"/>
+          <w:bottom w:val="none" w:sz="0" w:space="0" w:color="auto"/>
+          <w:right w:val="none" w:sz="0" w:space="0" w:color="auto"/>
+          <w:insideH w:val="none" w:sz="0" w:space="0" w:color="auto"/>
+          <w:insideV w:val="none" w:sz="0" w:space="0" w:color="auto"/>
+        </w:tblBorders>
+        <w:tblLook w:val="04A0"/>
+      </w:tblPr>
+      <w:tblGrid>
+        <w:gridCol w:w="2410"/>
+        <w:gridCol w:w="5211"/>
+        <w:gridCol w:w="1701"/>
+      </w:tblGrid>
+      <w:tr>
+        <w:trPr>
+          <w:trHeight w:val="290"/>
+        </w:trPr>
+        <w:tc>
+          <w:tcPr>
+            <w:tcW w:w="2410" w:type="dxa"/>
+          </w:tcPr>
+          <w:p>
+            <w:pPr>
+              <w:rPr>
+                <w:b/>
+                <w:sz w:val="24"/>
+                <w:szCs w:val="24"/>
+                <w:lang w:val="en-US"/>
+              </w:rPr>
+            </w:pPr>
+            <w:r>
+              <w:rPr>
+                <w:b/>
+                <w:sz w:val="24"/>
+                <w:szCs w:val="24"/>
+                <w:lang w:val="en-US"/>
+              </w:rPr>
+              <w:t>U1</w:t>
+            </w:r>
+            <w:r>
+              <w:rPr>
+                <w:b/>
+                <w:sz w:val="24"/>
+                <w:szCs w:val="24"/>
+                <w:lang w:val="en-US"/>
+              </w:rPr>
+              <w:t>RBR</w:t>
+            </w:r>
+          </w:p>
+        </w:tc>
+        <w:tc>
+          <w:tcPr>
+            <w:tcW w:w="5211" w:type="dxa"/>
+          </w:tcPr>
+          <w:p>
+            <w:pPr>
+              <w:rPr>
+                <w:i/>
+                <w:sz w:val="24"/>
+                <w:szCs w:val="24"/>
+                <w:lang w:val="en-US"/>
+              </w:rPr>
+            </w:pPr>
+            <w:r>
+              <w:rPr>
+                <w:i/>
+                <w:sz w:val="24"/>
+                <w:szCs w:val="24"/>
+                <w:lang w:val="en-US"/>
+              </w:rPr>
+              <w:t>UART1</w:t>
+            </w:r>
+            <w:r>
+              <w:rPr>
+                <w:i/>
+                <w:sz w:val="24"/>
+                <w:szCs w:val="24"/>
+                <w:lang w:val="en-US"/>
+              </w:rPr>
+              <w:t xml:space="preserve"> Receiver Buffer</w:t>
+            </w:r>
+          </w:p>
+        </w:tc>
+        <w:tc>
+          <w:tcPr>
+            <w:tcW w:w="1701" w:type="dxa"/>
+          </w:tcPr>
+          <w:p>
+            <w:pPr>
+              <w:jc w:val="right"/>
+              <w:rPr>
+                <w:rFonts w:ascii="Consolas" w:hAnsi="Consolas" w:cs="Consolas"/>
+                <w:sz w:val="24"/>
+                <w:szCs w:val="24"/>
+                <w:lang w:val="en-US"/>
+              </w:rPr>
+            </w:pPr>
+            <w:r>
+              <w:rPr>
+                <w:rFonts w:ascii="Consolas" w:hAnsi="Consolas" w:cs="Consolas"/>
+                <w:sz w:val="24"/>
+                <w:szCs w:val="24"/>
+                <w:lang w:val="en-US"/>
+              </w:rPr>
+              <w:t>0xE000</w:t>
+            </w:r>
+            <w:r>
+              <w:rPr>
+                <w:rFonts w:ascii="Consolas" w:hAnsi="Consolas" w:cs="Consolas"/>
+                <w:sz w:val="24"/>
+                <w:szCs w:val="24"/>
+                <w:lang w:val="en-US"/>
+              </w:rPr>
+              <w:t xml:space="preserve"> 4</w:t>
+            </w:r>
+            <w:r>
+              <w:rPr>
+                <w:rFonts w:ascii="Consolas" w:hAnsi="Consolas" w:cs="Consolas"/>
+                <w:sz w:val="24"/>
+                <w:szCs w:val="24"/>
+                <w:lang w:val="en-US"/>
+              </w:rPr>
+              <w:t>000</w:t>
+            </w:r>
+          </w:p>
+        </w:tc>
+      </w:tr>
+      <w:tr>
+        <w:trPr>
+          <w:trHeight w:val="290"/>
+        </w:trPr>
+        <w:tc>
+          <w:tcPr>
+            <w:tcW w:w="2410" w:type="dxa"/>
+          </w:tcPr>
+          <w:p>
+            <w:pPr>
+              <w:rPr>
+                <w:b/>
+                <w:sz w:val="24"/>
+                <w:szCs w:val="24"/>
+                <w:lang w:val="en-US"/>
+              </w:rPr>
+            </w:pPr>
+            <w:r>
+              <w:rPr>
+                <w:b/>
+                <w:sz w:val="24"/>
+                <w:szCs w:val="24"/>
+                <w:lang w:val="en-US"/>
+              </w:rPr>
+              <w:t>U1</w:t>
+            </w:r>
+            <w:r>
+              <w:rPr>
+                <w:b/>
+                <w:sz w:val="24"/>
+                <w:szCs w:val="24"/>
+                <w:lang w:val="en-US"/>
+              </w:rPr>
+              <w:t>THR</w:t>
+            </w:r>
+          </w:p>
+        </w:tc>
+        <w:tc>
+          <w:tcPr>
+            <w:tcW w:w="5211" w:type="dxa"/>
+          </w:tcPr>
+          <w:p>
+            <w:pPr>
+              <w:rPr>
+                <w:i/>
+                <w:sz w:val="24"/>
+                <w:szCs w:val="24"/>
+                <w:lang w:val="en-US"/>
+              </w:rPr>
+            </w:pPr>
+            <w:r>
+              <w:rPr>
+                <w:i/>
+                <w:sz w:val="24"/>
+                <w:szCs w:val="24"/>
+                <w:lang w:val="en-US"/>
+              </w:rPr>
+              <w:t>UART1</w:t>
+            </w:r>
+            <w:r>
+              <w:rPr>
+                <w:i/>
+                <w:sz w:val="24"/>
+                <w:szCs w:val="24"/>
+                <w:lang w:val="en-US"/>
+              </w:rPr>
+              <w:t xml:space="preserve"> Transmitter Holding Buffer</w:t>
+            </w:r>
+          </w:p>
+        </w:tc>
+        <w:tc>
+          <w:tcPr>
+            <w:tcW w:w="1701" w:type="dxa"/>
+          </w:tcPr>
+          <w:p>
+            <w:pPr>
+              <w:jc w:val="right"/>
+              <w:rPr>
+                <w:rFonts w:ascii="Consolas" w:hAnsi="Consolas" w:cs="Consolas"/>
+                <w:sz w:val="24"/>
+                <w:szCs w:val="24"/>
+                <w:lang w:val="en-US"/>
+              </w:rPr>
+            </w:pPr>
+            <w:r>
+              <w:rPr>
+                <w:rFonts w:ascii="Consolas" w:hAnsi="Consolas" w:cs="Consolas"/>
+                <w:sz w:val="24"/>
+                <w:szCs w:val="24"/>
+                <w:lang w:val="en-US"/>
+              </w:rPr>
+              <w:t>0xE000</w:t>
+            </w:r>
+            <w:r>
+              <w:rPr>
+                <w:rFonts w:ascii="Consolas" w:hAnsi="Consolas" w:cs="Consolas"/>
+                <w:sz w:val="24"/>
+                <w:szCs w:val="24"/>
+                <w:lang w:val="en-US"/>
+              </w:rPr>
+              <w:t xml:space="preserve"> 4</w:t>
+            </w:r>
+            <w:r>
+              <w:rPr>
+                <w:rFonts w:ascii="Consolas" w:hAnsi="Consolas" w:cs="Consolas"/>
+                <w:sz w:val="24"/>
+                <w:szCs w:val="24"/>
+                <w:lang w:val="en-US"/>
+              </w:rPr>
+              <w:t>000</w:t>
+            </w:r>
+          </w:p>
+        </w:tc>
+      </w:tr>
+      <w:tr>
+        <w:trPr>
+          <w:trHeight w:val="290"/>
+        </w:trPr>
+        <w:tc>
+          <w:tcPr>
+            <w:tcW w:w="2410" w:type="dxa"/>
+          </w:tcPr>
+          <w:p>
+            <w:pPr>
+              <w:rPr>
+                <w:b/>
+                <w:sz w:val="24"/>
+                <w:szCs w:val="24"/>
+                <w:lang w:val="en-US"/>
+              </w:rPr>
+            </w:pPr>
+            <w:r>
+              <w:rPr>
+                <w:b/>
+                <w:sz w:val="24"/>
+                <w:szCs w:val="24"/>
+                <w:lang w:val="en-US"/>
+              </w:rPr>
+              <w:t>U1</w:t>
+            </w:r>
+            <w:r>
+              <w:rPr>
+                <w:b/>
+                <w:sz w:val="24"/>
+                <w:szCs w:val="24"/>
+                <w:lang w:val="en-US"/>
+              </w:rPr>
+              <w:t>DLL</w:t>
+            </w:r>
+          </w:p>
+        </w:tc>
+        <w:tc>
+          <w:tcPr>
+            <w:tcW w:w="5211" w:type="dxa"/>
+          </w:tcPr>
+          <w:p>
+            <w:pPr>
+              <w:rPr>
+                <w:i/>
+                <w:sz w:val="24"/>
+                <w:szCs w:val="24"/>
+                <w:lang w:val="en-US"/>
+              </w:rPr>
+            </w:pPr>
+            <w:r>
+              <w:rPr>
+                <w:i/>
+                <w:sz w:val="24"/>
+                <w:szCs w:val="24"/>
+                <w:lang w:val="en-US"/>
+              </w:rPr>
+              <w:t>UART1</w:t>
+            </w:r>
+            <w:r>
+              <w:rPr>
+                <w:i/>
+                <w:sz w:val="24"/>
+                <w:szCs w:val="24"/>
+                <w:lang w:val="en-US"/>
+              </w:rPr>
+              <w:t xml:space="preserve"> Devisor Latch Low Byte</w:t>
+            </w:r>
+          </w:p>
+        </w:tc>
+        <w:tc>
+          <w:tcPr>
+            <w:tcW w:w="1701" w:type="dxa"/>
+          </w:tcPr>
+          <w:p>
+            <w:pPr>
+              <w:jc w:val="right"/>
+              <w:rPr>
+                <w:rFonts w:ascii="Consolas" w:hAnsi="Consolas" w:cs="Consolas"/>
+                <w:sz w:val="24"/>
+                <w:szCs w:val="24"/>
+                <w:lang w:val="en-US"/>
+              </w:rPr>
+            </w:pPr>
+            <w:r>
+              <w:rPr>
+                <w:rFonts w:ascii="Consolas" w:hAnsi="Consolas" w:cs="Consolas"/>
+                <w:sz w:val="24"/>
+                <w:szCs w:val="24"/>
+                <w:lang w:val="en-US"/>
+              </w:rPr>
+              <w:t>0xE000</w:t>
+            </w:r>
+            <w:r>
+              <w:rPr>
+                <w:rFonts w:ascii="Consolas" w:hAnsi="Consolas" w:cs="Consolas"/>
+                <w:sz w:val="24"/>
+                <w:szCs w:val="24"/>
+                <w:lang w:val="en-US"/>
+              </w:rPr>
+              <w:t xml:space="preserve"> 4</w:t>
+            </w:r>
+            <w:r>
+              <w:rPr>
+                <w:rFonts w:ascii="Consolas" w:hAnsi="Consolas" w:cs="Consolas"/>
+                <w:sz w:val="24"/>
+                <w:szCs w:val="24"/>
+                <w:lang w:val="en-US"/>
+              </w:rPr>
+              <w:t>000</w:t>
+            </w:r>
+          </w:p>
+        </w:tc>
+      </w:tr>
+      <w:tr>
+        <w:trPr>
+          <w:trHeight w:val="290"/>
+        </w:trPr>
+        <w:tc>
+          <w:tcPr>
+            <w:tcW w:w="2410" w:type="dxa"/>
+          </w:tcPr>
+          <w:p>
+            <w:pPr>
+              <w:rPr>
+                <w:b/>
+                <w:sz w:val="24"/>
+                <w:szCs w:val="24"/>
+                <w:lang w:val="en-US"/>
+              </w:rPr>
+            </w:pPr>
+            <w:r>
+              <w:rPr>
+                <w:b/>
+                <w:sz w:val="24"/>
+                <w:szCs w:val="24"/>
+                <w:lang w:val="en-US"/>
+              </w:rPr>
+              <w:t>U1</w:t>
+            </w:r>
+            <w:r>
+              <w:rPr>
+                <w:b/>
+                <w:sz w:val="24"/>
+                <w:szCs w:val="24"/>
+                <w:lang w:val="en-US"/>
+              </w:rPr>
+              <w:t>DLH</w:t>
+            </w:r>
+          </w:p>
+        </w:tc>
+        <w:tc>
+          <w:tcPr>
+            <w:tcW w:w="5211" w:type="dxa"/>
+          </w:tcPr>
+          <w:p>
+            <w:pPr>
+              <w:rPr>
+                <w:i/>
+                <w:sz w:val="24"/>
+                <w:szCs w:val="24"/>
+                <w:lang w:val="en-US"/>
+              </w:rPr>
+            </w:pPr>
+            <w:r>
+              <w:rPr>
+                <w:i/>
+                <w:sz w:val="24"/>
+                <w:szCs w:val="24"/>
+                <w:lang w:val="en-US"/>
+              </w:rPr>
+              <w:t>UART1</w:t>
+            </w:r>
+            <w:r>
+              <w:rPr>
+                <w:i/>
+                <w:sz w:val="24"/>
+                <w:szCs w:val="24"/>
+                <w:lang w:val="en-US"/>
+              </w:rPr>
+              <w:t xml:space="preserve"> Devisor Latch High Byte</w:t>
+            </w:r>
+          </w:p>
+        </w:tc>
+        <w:tc>
+          <w:tcPr>
+            <w:tcW w:w="1701" w:type="dxa"/>
+          </w:tcPr>
+          <w:p>
+            <w:pPr>
+              <w:jc w:val="right"/>
+              <w:rPr>
+                <w:rFonts w:ascii="Consolas" w:hAnsi="Consolas" w:cs="Consolas"/>
+                <w:sz w:val="24"/>
+                <w:szCs w:val="24"/>
+                <w:lang w:val="en-US"/>
+              </w:rPr>
+            </w:pPr>
+            <w:r>
+              <w:rPr>
+                <w:rFonts w:ascii="Consolas" w:hAnsi="Consolas" w:cs="Consolas"/>
+                <w:sz w:val="24"/>
+                <w:szCs w:val="24"/>
+                <w:lang w:val="en-US"/>
+              </w:rPr>
+              <w:t>0xE000</w:t>
+            </w:r>
+            <w:r>
+              <w:rPr>
+                <w:rFonts w:ascii="Consolas" w:hAnsi="Consolas" w:cs="Consolas"/>
+                <w:sz w:val="24"/>
+                <w:szCs w:val="24"/>
+                <w:lang w:val="en-US"/>
+              </w:rPr>
+              <w:t xml:space="preserve"> 4</w:t>
+            </w:r>
+            <w:r>
+              <w:rPr>
+                <w:rFonts w:ascii="Consolas" w:hAnsi="Consolas" w:cs="Consolas"/>
+                <w:sz w:val="24"/>
+                <w:szCs w:val="24"/>
+                <w:lang w:val="en-US"/>
+              </w:rPr>
+              <w:t>004</w:t>
+            </w:r>
+          </w:p>
+        </w:tc>
+      </w:tr>
+      <w:tr>
+        <w:trPr>
+          <w:trHeight w:val="290"/>
+        </w:trPr>
+        <w:tc>
+          <w:tcPr>
+            <w:tcW w:w="2410" w:type="dxa"/>
+          </w:tcPr>
+          <w:p>
+            <w:pPr>
+              <w:rPr>
+                <w:b/>
+                <w:sz w:val="24"/>
+                <w:szCs w:val="24"/>
+                <w:lang w:val="en-US"/>
+              </w:rPr>
+            </w:pPr>
+            <w:r>
+              <w:rPr>
+                <w:b/>
+                <w:sz w:val="24"/>
+                <w:szCs w:val="24"/>
+                <w:lang w:val="en-US"/>
+              </w:rPr>
+              <w:t>U1</w:t>
+            </w:r>
+            <w:r>
+              <w:rPr>
+                <w:b/>
+                <w:sz w:val="24"/>
+                <w:szCs w:val="24"/>
+                <w:lang w:val="en-US"/>
+              </w:rPr>
+              <w:t>IER</w:t>
+            </w:r>
+          </w:p>
+        </w:tc>
+        <w:tc>
+          <w:tcPr>
+            <w:tcW w:w="5211" w:type="dxa"/>
+          </w:tcPr>
+          <w:p>
+            <w:pPr>
+              <w:rPr>
+                <w:i/>
+                <w:sz w:val="24"/>
+                <w:szCs w:val="24"/>
+                <w:lang w:val="en-US"/>
+              </w:rPr>
+            </w:pPr>
+            <w:r>
+              <w:rPr>
+                <w:i/>
+                <w:sz w:val="24"/>
+                <w:szCs w:val="24"/>
+                <w:lang w:val="en-US"/>
+              </w:rPr>
+              <w:t>UART1</w:t>
+            </w:r>
+            <w:r>
+              <w:rPr>
+                <w:i/>
+                <w:sz w:val="24"/>
+                <w:szCs w:val="24"/>
+                <w:lang w:val="en-US"/>
+              </w:rPr>
+              <w:t xml:space="preserve"> Interrupt Enable Register</w:t>
+            </w:r>
+          </w:p>
+        </w:tc>
+        <w:tc>
+          <w:tcPr>
+            <w:tcW w:w="1701" w:type="dxa"/>
+          </w:tcPr>
+          <w:p>
+            <w:pPr>
+              <w:jc w:val="right"/>
+              <w:rPr>
+                <w:rFonts w:ascii="Consolas" w:hAnsi="Consolas" w:cs="Consolas"/>
+                <w:sz w:val="24"/>
+                <w:szCs w:val="24"/>
+                <w:lang w:val="en-US"/>
+              </w:rPr>
+            </w:pPr>
+            <w:r>
+              <w:rPr>
+                <w:rFonts w:ascii="Consolas" w:hAnsi="Consolas" w:cs="Consolas"/>
+                <w:sz w:val="24"/>
+                <w:szCs w:val="24"/>
+                <w:lang w:val="en-US"/>
+              </w:rPr>
+              <w:t>0xE000</w:t>
+            </w:r>
+            <w:r>
+              <w:rPr>
+                <w:rFonts w:ascii="Consolas" w:hAnsi="Consolas" w:cs="Consolas"/>
+                <w:sz w:val="24"/>
+                <w:szCs w:val="24"/>
+                <w:lang w:val="en-US"/>
+              </w:rPr>
+              <w:t xml:space="preserve"> 4</w:t>
+            </w:r>
+            <w:r>
+              <w:rPr>
+                <w:rFonts w:ascii="Consolas" w:hAnsi="Consolas" w:cs="Consolas"/>
+                <w:sz w:val="24"/>
+                <w:szCs w:val="24"/>
+                <w:lang w:val="en-US"/>
+              </w:rPr>
+              <w:t>004</w:t>
+            </w:r>
+          </w:p>
+        </w:tc>
+      </w:tr>
+      <w:tr>
+        <w:trPr>
+          <w:trHeight w:val="306"/>
+        </w:trPr>
+        <w:tc>
+          <w:tcPr>
+            <w:tcW w:w="2410" w:type="dxa"/>
+          </w:tcPr>
+          <w:p>
+            <w:pPr>
+              <w:jc w:val="left"/>
+              <w:rPr>
+                <w:b/>
+                <w:sz w:val="24"/>
+                <w:szCs w:val="24"/>
+                <w:lang w:val="en-US"/>
+              </w:rPr>
+            </w:pPr>
+            <w:r>
+              <w:rPr>
+                <w:b/>
+                <w:sz w:val="24"/>
+                <w:szCs w:val="24"/>
+                <w:lang w:val="en-US"/>
+              </w:rPr>
+              <w:t>U1</w:t>
+            </w:r>
+            <w:r>
+              <w:rPr>
+                <w:b/>
+                <w:sz w:val="24"/>
+                <w:szCs w:val="24"/>
+                <w:lang w:val="en-US"/>
+              </w:rPr>
+              <w:t>IIR</w:t>
+            </w:r>
+          </w:p>
+        </w:tc>
+        <w:tc>
+          <w:tcPr>
+            <w:tcW w:w="5211" w:type="dxa"/>
+          </w:tcPr>
+          <w:p>
+            <w:pPr>
+              <w:rPr>
+                <w:i/>
+                <w:sz w:val="24"/>
+                <w:szCs w:val="24"/>
+                <w:lang w:val="en-US"/>
+              </w:rPr>
+            </w:pPr>
+            <w:r>
+              <w:rPr>
+                <w:i/>
+                <w:sz w:val="24"/>
+                <w:szCs w:val="24"/>
+                <w:lang w:val="en-US"/>
+              </w:rPr>
+              <w:t>UART1</w:t>
+            </w:r>
+            <w:r>
+              <w:rPr>
+                <w:i/>
+                <w:sz w:val="24"/>
+                <w:szCs w:val="24"/>
+                <w:lang w:val="en-US"/>
+              </w:rPr>
+              <w:t xml:space="preserve"> Interrupt Identification Register</w:t>
+            </w:r>
+          </w:p>
+        </w:tc>
+        <w:tc>
+          <w:tcPr>
+            <w:tcW w:w="1701" w:type="dxa"/>
+          </w:tcPr>
+          <w:p>
+            <w:pPr>
+              <w:jc w:val="right"/>
+              <w:rPr>
+                <w:rFonts w:ascii="Consolas" w:hAnsi="Consolas" w:cs="Consolas"/>
+                <w:sz w:val="24"/>
+                <w:szCs w:val="24"/>
+                <w:lang w:val="en-US"/>
+              </w:rPr>
+            </w:pPr>
+            <w:r>
+              <w:rPr>
+                <w:rFonts w:ascii="Consolas" w:hAnsi="Consolas" w:cs="Consolas"/>
+                <w:sz w:val="24"/>
+                <w:szCs w:val="24"/>
+                <w:lang w:val="en-US"/>
+              </w:rPr>
+              <w:t>0xE000</w:t>
+            </w:r>
+            <w:r>
+              <w:rPr>
+                <w:rFonts w:ascii="Consolas" w:hAnsi="Consolas" w:cs="Consolas"/>
+                <w:sz w:val="24"/>
+                <w:szCs w:val="24"/>
+                <w:lang w:val="en-US"/>
+              </w:rPr>
+              <w:t xml:space="preserve"> 4</w:t>
+            </w:r>
+            <w:r>
+              <w:rPr>
+                <w:rFonts w:ascii="Consolas" w:hAnsi="Consolas" w:cs="Consolas"/>
+                <w:sz w:val="24"/>
+                <w:szCs w:val="24"/>
+                <w:lang w:val="en-US"/>
+              </w:rPr>
+              <w:t>008</w:t>
+            </w:r>
+          </w:p>
+        </w:tc>
+      </w:tr>
+      <w:tr>
+        <w:trPr>
+          <w:trHeight w:val="290"/>
+        </w:trPr>
+        <w:tc>
+          <w:tcPr>
+            <w:tcW w:w="2410" w:type="dxa"/>
+          </w:tcPr>
+          <w:p>
+            <w:pPr>
+              <w:rPr>
+                <w:b/>
+                <w:sz w:val="24"/>
+                <w:szCs w:val="24"/>
+                <w:lang w:val="en-US"/>
+              </w:rPr>
+            </w:pPr>
+            <w:r>
+              <w:rPr>
+                <w:b/>
+                <w:sz w:val="24"/>
+                <w:szCs w:val="24"/>
+                <w:lang w:val="en-US"/>
+              </w:rPr>
+              <w:t>U1</w:t>
+            </w:r>
+            <w:r>
+              <w:rPr>
+                <w:b/>
+                <w:sz w:val="24"/>
+                <w:szCs w:val="24"/>
+                <w:lang w:val="en-US"/>
+              </w:rPr>
+              <w:t>FCR</w:t>
+            </w:r>
+          </w:p>
+        </w:tc>
+        <w:tc>
+          <w:tcPr>
+            <w:tcW w:w="5211" w:type="dxa"/>
+          </w:tcPr>
+          <w:p>
+            <w:pPr>
+              <w:rPr>
+                <w:i/>
+                <w:sz w:val="24"/>
+                <w:szCs w:val="24"/>
+                <w:lang w:val="en-US"/>
+              </w:rPr>
+            </w:pPr>
+            <w:r>
+              <w:rPr>
+                <w:i/>
+                <w:sz w:val="24"/>
+                <w:szCs w:val="24"/>
+                <w:lang w:val="en-US"/>
+              </w:rPr>
+              <w:t>UART1</w:t>
+            </w:r>
+            <w:r>
+              <w:rPr>
+                <w:i/>
+                <w:sz w:val="24"/>
+                <w:szCs w:val="24"/>
+                <w:lang w:val="en-US"/>
+              </w:rPr>
+              <w:t xml:space="preserve"> FIFO Control Register</w:t>
+            </w:r>
+          </w:p>
+        </w:tc>
+        <w:tc>
+          <w:tcPr>
+            <w:tcW w:w="1701" w:type="dxa"/>
+          </w:tcPr>
+          <w:p>
+            <w:pPr>
+              <w:jc w:val="right"/>
+              <w:rPr>
+                <w:rFonts w:ascii="Consolas" w:hAnsi="Consolas" w:cs="Consolas"/>
+                <w:sz w:val="24"/>
+                <w:szCs w:val="24"/>
+                <w:lang w:val="en-US"/>
+              </w:rPr>
+            </w:pPr>
+            <w:r>
+              <w:rPr>
+                <w:rFonts w:ascii="Consolas" w:hAnsi="Consolas" w:cs="Consolas"/>
+                <w:sz w:val="24"/>
+                <w:szCs w:val="24"/>
+                <w:lang w:val="en-US"/>
+              </w:rPr>
+              <w:t>0xE000</w:t>
+            </w:r>
+            <w:r>
+              <w:rPr>
+                <w:rFonts w:ascii="Consolas" w:hAnsi="Consolas" w:cs="Consolas"/>
+                <w:sz w:val="24"/>
+                <w:szCs w:val="24"/>
+                <w:lang w:val="en-US"/>
+              </w:rPr>
+              <w:t xml:space="preserve"> 4</w:t>
+            </w:r>
+            <w:r>
+              <w:rPr>
+                <w:rFonts w:ascii="Consolas" w:hAnsi="Consolas" w:cs="Consolas"/>
+                <w:sz w:val="24"/>
+                <w:szCs w:val="24"/>
+                <w:lang w:val="en-US"/>
+              </w:rPr>
+              <w:t>008</w:t>
+            </w:r>
+          </w:p>
+        </w:tc>
+      </w:tr>
+      <w:tr>
+        <w:trPr>
+          <w:trHeight w:val="306"/>
+        </w:trPr>
+        <w:tc>
+          <w:tcPr>
+            <w:tcW w:w="2410" w:type="dxa"/>
+          </w:tcPr>
+          <w:p>
+            <w:pPr>
+              <w:rPr>
+                <w:b/>
+                <w:sz w:val="24"/>
+                <w:szCs w:val="24"/>
+                <w:lang w:val="en-US"/>
+              </w:rPr>
+            </w:pPr>
+            <w:r>
+              <w:rPr>
+                <w:b/>
+                <w:sz w:val="24"/>
+                <w:szCs w:val="24"/>
+                <w:lang w:val="en-US"/>
+              </w:rPr>
+              <w:t>U1</w:t>
+            </w:r>
+            <w:r>
+              <w:rPr>
+                <w:b/>
+                <w:sz w:val="24"/>
+                <w:szCs w:val="24"/>
+                <w:lang w:val="en-US"/>
+              </w:rPr>
+              <w:t>LCR</w:t>
+            </w:r>
+          </w:p>
+        </w:tc>
+        <w:tc>
+          <w:tcPr>
+            <w:tcW w:w="5211" w:type="dxa"/>
+          </w:tcPr>
+          <w:p>
+            <w:pPr>
+              <w:rPr>
+                <w:i/>
+                <w:sz w:val="24"/>
+                <w:szCs w:val="24"/>
+                <w:lang w:val="en-US"/>
+              </w:rPr>
+            </w:pPr>
+            <w:r>
+              <w:rPr>
+                <w:i/>
+                <w:sz w:val="24"/>
+                <w:szCs w:val="24"/>
+                <w:lang w:val="en-US"/>
+              </w:rPr>
+              <w:t>UART1</w:t>
+            </w:r>
+            <w:r>
+              <w:rPr>
+                <w:i/>
+                <w:sz w:val="24"/>
+                <w:szCs w:val="24"/>
+                <w:lang w:val="en-US"/>
+              </w:rPr>
+              <w:t xml:space="preserve"> Line Control Register</w:t>
+            </w:r>
+          </w:p>
+        </w:tc>
+        <w:tc>
+          <w:tcPr>
+            <w:tcW w:w="1701" w:type="dxa"/>
+          </w:tcPr>
+          <w:p>
+            <w:pPr>
+              <w:jc w:val="right"/>
+              <w:rPr>
+                <w:rFonts w:ascii="Consolas" w:hAnsi="Consolas" w:cs="Consolas"/>
+                <w:sz w:val="24"/>
+                <w:szCs w:val="24"/>
+                <w:lang w:val="en-US"/>
+              </w:rPr>
+            </w:pPr>
+            <w:r>
+              <w:rPr>
+                <w:rFonts w:ascii="Consolas" w:hAnsi="Consolas" w:cs="Consolas"/>
+                <w:sz w:val="24"/>
+                <w:szCs w:val="24"/>
+                <w:lang w:val="en-US"/>
+              </w:rPr>
+              <w:t>0xE000</w:t>
+            </w:r>
+            <w:r>
+              <w:rPr>
+                <w:rFonts w:ascii="Consolas" w:hAnsi="Consolas" w:cs="Consolas"/>
+                <w:sz w:val="24"/>
+                <w:szCs w:val="24"/>
+                <w:lang w:val="en-US"/>
+              </w:rPr>
+              <w:t xml:space="preserve"> 4</w:t>
+            </w:r>
+            <w:r>
+              <w:rPr>
+                <w:rFonts w:ascii="Consolas" w:hAnsi="Consolas" w:cs="Consolas"/>
+                <w:sz w:val="24"/>
+                <w:szCs w:val="24"/>
+                <w:lang w:val="en-US"/>
+              </w:rPr>
+              <w:t>00C</w:t>
+            </w:r>
+          </w:p>
+        </w:tc>
+      </w:tr>
+      <w:tr>
+        <w:trPr>
+          <w:trHeight w:val="290"/>
+        </w:trPr>
+        <w:tc>
+          <w:tcPr>
+            <w:tcW w:w="2410" w:type="dxa"/>
+          </w:tcPr>
+          <w:p>
+            <w:pPr>
+              <w:rPr>
+                <w:b/>
+                <w:sz w:val="24"/>
+                <w:szCs w:val="24"/>
+                <w:lang w:val="en-US"/>
+              </w:rPr>
+            </w:pPr>
+            <w:r>
+              <w:rPr>
+                <w:b/>
+                <w:sz w:val="24"/>
+                <w:szCs w:val="24"/>
+                <w:lang w:val="en-US"/>
+              </w:rPr>
+              <w:t>U1</w:t>
+            </w:r>
+            <w:r>
+              <w:rPr>
+                <w:b/>
+                <w:sz w:val="24"/>
+                <w:szCs w:val="24"/>
+                <w:lang w:val="en-US"/>
+              </w:rPr>
+              <w:t>LSR</w:t>
+            </w:r>
+          </w:p>
+        </w:tc>
+        <w:tc>
+          <w:tcPr>
+            <w:tcW w:w="5211" w:type="dxa"/>
+          </w:tcPr>
+          <w:p>
+            <w:pPr>
+              <w:rPr>
+                <w:i/>
+                <w:sz w:val="24"/>
+                <w:szCs w:val="24"/>
+                <w:lang w:val="en-US"/>
+              </w:rPr>
+            </w:pPr>
+            <w:r>
+              <w:rPr>
+                <w:i/>
+                <w:sz w:val="24"/>
+                <w:szCs w:val="24"/>
+                <w:lang w:val="en-US"/>
+              </w:rPr>
+              <w:t>UART1</w:t>
+            </w:r>
+            <w:r>
+              <w:rPr>
+                <w:i/>
+                <w:sz w:val="24"/>
+                <w:szCs w:val="24"/>
+                <w:lang w:val="en-US"/>
+              </w:rPr>
+              <w:t xml:space="preserve"> Line Status Register</w:t>
+            </w:r>
+          </w:p>
+        </w:tc>
+        <w:tc>
+          <w:tcPr>
+            <w:tcW w:w="1701" w:type="dxa"/>
+          </w:tcPr>
+          <w:p>
+            <w:pPr>
+              <w:jc w:val="right"/>
+              <w:rPr>
+                <w:rFonts w:ascii="Consolas" w:hAnsi="Consolas" w:cs="Consolas"/>
+                <w:sz w:val="24"/>
+                <w:szCs w:val="24"/>
+                <w:lang w:val="en-US"/>
+              </w:rPr>
+            </w:pPr>
+            <w:r>
+              <w:rPr>
+                <w:rFonts w:ascii="Consolas" w:hAnsi="Consolas" w:cs="Consolas"/>
+                <w:sz w:val="24"/>
+                <w:szCs w:val="24"/>
+                <w:lang w:val="en-US"/>
+              </w:rPr>
+              <w:t>0xE000</w:t>
+            </w:r>
+            <w:r>
+              <w:rPr>
+                <w:rFonts w:ascii="Consolas" w:hAnsi="Consolas" w:cs="Consolas"/>
+                <w:sz w:val="24"/>
+                <w:szCs w:val="24"/>
+                <w:lang w:val="en-US"/>
+              </w:rPr>
+              <w:t xml:space="preserve"> 4</w:t>
+            </w:r>
+            <w:r>
+              <w:rPr>
+                <w:rFonts w:ascii="Consolas" w:hAnsi="Consolas" w:cs="Consolas"/>
+                <w:sz w:val="24"/>
+                <w:szCs w:val="24"/>
+                <w:lang w:val="en-US"/>
+              </w:rPr>
+              <w:t>014</w:t>
+            </w:r>
+          </w:p>
+        </w:tc>
+      </w:tr>
+      <w:tr>
+        <w:trPr>
+          <w:trHeight w:val="306"/>
+        </w:trPr>
+        <w:tc>
+          <w:tcPr>
+            <w:tcW w:w="2410" w:type="dxa"/>
+          </w:tcPr>
+          <w:p>
+            <w:pPr>
+              <w:rPr>
+                <w:b/>
+                <w:sz w:val="24"/>
+                <w:szCs w:val="24"/>
+                <w:lang w:val="en-US"/>
+              </w:rPr>
+            </w:pPr>
+            <w:r>
+              <w:rPr>
+                <w:b/>
+                <w:sz w:val="24"/>
+                <w:szCs w:val="24"/>
+                <w:lang w:val="en-US"/>
+              </w:rPr>
+              <w:t>U1</w:t>
+            </w:r>
+            <w:r>
+              <w:rPr>
+                <w:b/>
+                <w:sz w:val="24"/>
+                <w:szCs w:val="24"/>
+                <w:lang w:val="en-US"/>
+              </w:rPr>
+              <w:t>SCR</w:t>
+            </w:r>
+          </w:p>
+        </w:tc>
+        <w:tc>
+          <w:tcPr>
+            <w:tcW w:w="5211" w:type="dxa"/>
+          </w:tcPr>
+          <w:p>
+            <w:pPr>
+              <w:rPr>
+                <w:i/>
+                <w:sz w:val="24"/>
+                <w:szCs w:val="24"/>
+                <w:lang w:val="en-US"/>
+              </w:rPr>
+            </w:pPr>
+            <w:r>
+              <w:rPr>
+                <w:i/>
+                <w:sz w:val="24"/>
+                <w:szCs w:val="24"/>
+                <w:lang w:val="en-US"/>
+              </w:rPr>
+              <w:t>UART1</w:t>
+            </w:r>
+            <w:r>
+              <w:rPr>
+                <w:i/>
+                <w:sz w:val="24"/>
+                <w:szCs w:val="24"/>
+                <w:lang w:val="en-US"/>
+              </w:rPr>
+              <w:t xml:space="preserve"> Scratch Register</w:t>
+            </w:r>
+          </w:p>
+        </w:tc>
+        <w:tc>
+          <w:tcPr>
+            <w:tcW w:w="1701" w:type="dxa"/>
+          </w:tcPr>
+          <w:p>
+            <w:pPr>
+              <w:jc w:val="right"/>
+              <w:rPr>
+                <w:rFonts w:ascii="Consolas" w:hAnsi="Consolas" w:cs="Consolas"/>
+                <w:sz w:val="24"/>
+                <w:szCs w:val="24"/>
+                <w:lang w:val="en-US"/>
+              </w:rPr>
+            </w:pPr>
+            <w:r>
+              <w:rPr>
+                <w:rFonts w:ascii="Consolas" w:hAnsi="Consolas" w:cs="Consolas"/>
+                <w:sz w:val="24"/>
+                <w:szCs w:val="24"/>
+                <w:lang w:val="en-US"/>
+              </w:rPr>
+              <w:t>0xE000</w:t>
+            </w:r>
+            <w:r>
+              <w:rPr>
+                <w:rFonts w:ascii="Consolas" w:hAnsi="Consolas" w:cs="Consolas"/>
+                <w:sz w:val="24"/>
+                <w:szCs w:val="24"/>
+                <w:lang w:val="en-US"/>
+              </w:rPr>
+              <w:t xml:space="preserve"> 4</w:t>
+            </w:r>
+            <w:r>
+              <w:rPr>
+                <w:rFonts w:ascii="Consolas" w:hAnsi="Consolas" w:cs="Consolas"/>
+                <w:sz w:val="24"/>
+                <w:szCs w:val="24"/>
+                <w:lang w:val="en-US"/>
+              </w:rPr>
+              <w:t>01C</w:t>
+            </w:r>
+          </w:p>
+        </w:tc>
+      </w:tr>
+    </w:tbl>
+    <w:p>
+      <w:pPr>
+        <w:rPr>
+          <w:lang w:val="en-US"/>
+        </w:rPr>
+      </w:pPr>
+    </w:p>
+    <w:p>
+      <w:pPr>
+        <w:rPr>
+          <w:lang w:val="en-US"/>
+        </w:rPr>
+      </w:pPr>
+    </w:p>
     <w:p>
       <w:pPr>
         <w:rPr>

</xml_diff>